<commit_message>
fix устав and start class diag
</commit_message>
<xml_diff>
--- a/Устав проекта.docx
+++ b/Устав проекта.docx
@@ -2565,7 +2565,16 @@
               <w:ind w:firstLine="0"/>
             </w:pPr>
             <w:r>
-              <w:t>Департамент здравоохранения города Москвы (по тексту пишется с заглавной буквы)</w:t>
+              <w:t>Сотрудник НИЯУ МИФИ Кафедр</w:t>
+            </w:r>
+            <w:r>
+              <w:t>а</w:t>
+            </w:r>
+            <w:r>
+              <w:t xml:space="preserve"> 12 </w:t>
+            </w:r>
+            <w:r>
+              <w:t>(по тексту пишется с заглавной буквы)</w:t>
             </w:r>
           </w:p>
         </w:tc>
@@ -2602,7 +2611,10 @@
               <w:ind w:firstLine="0"/>
             </w:pPr>
             <w:r>
-              <w:t>Программа модернизации здравоохранения (по тексту пишется с заглавной буквы)</w:t>
+              <w:t xml:space="preserve">Программа для автоматизации управления требованиями </w:t>
+            </w:r>
+            <w:r>
+              <w:t>(по тексту пишется с заглавной буквы)</w:t>
             </w:r>
           </w:p>
         </w:tc>
@@ -7628,6 +7640,7 @@
                 <w:rFonts w:ascii="Times New Roman" w:eastAsia="Times New Roman" w:hAnsi="Times New Roman"/>
                 <w:lang w:val="ru-RU"/>
               </w:rPr>
+              <w:lastRenderedPageBreak/>
               <w:t>3</w:t>
             </w:r>
           </w:p>

</xml_diff>